<commit_message>
added more clear comments
</commit_message>
<xml_diff>
--- a/docs/brandguidelines-lo1.docx
+++ b/docs/brandguidelines-lo1.docx
@@ -21,7 +21,7 @@
           <w:sz w:val="36"/>
           <w:szCs w:val="36"/>
         </w:rPr>
-        <w:t xml:space="preserve">LO1: </w:t>
+        <w:t>LO</w:t>
       </w:r>
       <w:r>
         <w:rPr>
@@ -31,7 +31,27 @@
           <w:sz w:val="36"/>
           <w:szCs w:val="36"/>
         </w:rPr>
-        <w:t>CREATING THE BRAND GUIDE</w:t>
+        <w:t>2</w:t>
+      </w:r>
+      <w:r>
+        <w:rPr>
+          <w:rFonts w:ascii="SUSE" w:hAnsi="SUSE"/>
+          <w:b/>
+          <w:bCs/>
+          <w:sz w:val="36"/>
+          <w:szCs w:val="36"/>
+        </w:rPr>
+        <w:t xml:space="preserve">: </w:t>
+      </w:r>
+      <w:r>
+        <w:rPr>
+          <w:rFonts w:ascii="SUSE" w:hAnsi="SUSE"/>
+          <w:b/>
+          <w:bCs/>
+          <w:sz w:val="36"/>
+          <w:szCs w:val="36"/>
+        </w:rPr>
+        <w:t>VERSION CONTROL AND GIT PUSHES</w:t>
       </w:r>
     </w:p>
     <w:p>
@@ -48,7 +68,7 @@
           <w:sz w:val="24"/>
           <w:szCs w:val="24"/>
         </w:rPr>
-        <w:t>You create engaging concepts and translate them into interactive validated media products by applying user-cantered design principles, visual design techniques and by exploring emerging trends and developments in media, design and technologies.</w:t>
+        <w:t>You document and comment your code using version control in a personal and team context and communicate technical recommendations.</w:t>
       </w:r>
     </w:p>
     <w:p>
@@ -57,6 +77,7 @@
           <w:rFonts w:asciiTheme="majorHAnsi" w:hAnsiTheme="majorHAnsi" w:cstheme="majorHAnsi"/>
           <w:sz w:val="24"/>
           <w:szCs w:val="24"/>
+          <w:u w:val="single"/>
         </w:rPr>
       </w:pPr>
     </w:p>
@@ -66,6 +87,7 @@
           <w:rFonts w:asciiTheme="majorHAnsi" w:hAnsiTheme="majorHAnsi" w:cstheme="majorHAnsi"/>
           <w:sz w:val="24"/>
           <w:szCs w:val="24"/>
+          <w:u w:val="single"/>
         </w:rPr>
       </w:pPr>
       <w:r>
@@ -75,49 +97,7 @@
           <w:szCs w:val="24"/>
           <w:u w:val="single"/>
         </w:rPr>
-        <w:t>Engaging and Validated</w:t>
-      </w:r>
-      <w:r>
-        <w:rPr>
-          <w:rFonts w:asciiTheme="majorHAnsi" w:hAnsiTheme="majorHAnsi" w:cstheme="majorHAnsi"/>
-          <w:sz w:val="24"/>
-          <w:szCs w:val="24"/>
-          <w:u w:val="single"/>
-        </w:rPr>
-        <w:t xml:space="preserve"> </w:t>
-      </w:r>
-      <w:r>
-        <w:rPr>
-          <w:rFonts w:asciiTheme="majorHAnsi" w:hAnsiTheme="majorHAnsi" w:cstheme="majorHAnsi"/>
-          <w:sz w:val="24"/>
-          <w:szCs w:val="24"/>
-          <w:u w:val="single"/>
-        </w:rPr>
-        <w:t>media product:</w:t>
-      </w:r>
-      <w:r>
-        <w:rPr>
-          <w:rFonts w:asciiTheme="majorHAnsi" w:hAnsiTheme="majorHAnsi" w:cstheme="majorHAnsi"/>
-          <w:sz w:val="24"/>
-          <w:szCs w:val="24"/>
-        </w:rPr>
-        <w:t xml:space="preserve"> </w:t>
-      </w:r>
-      <w:r>
-        <w:rPr>
-          <w:rFonts w:asciiTheme="majorHAnsi" w:hAnsiTheme="majorHAnsi" w:cstheme="majorHAnsi"/>
-          <w:sz w:val="24"/>
-          <w:szCs w:val="24"/>
-        </w:rPr>
-        <w:br/>
-      </w:r>
-      <w:r>
-        <w:rPr>
-          <w:rFonts w:asciiTheme="majorHAnsi" w:hAnsiTheme="majorHAnsi" w:cstheme="majorHAnsi"/>
-          <w:sz w:val="24"/>
-          <w:szCs w:val="24"/>
-        </w:rPr>
-        <w:t xml:space="preserve">To make sure we had a engaging brand guide we made sure to ask feedback from both teachers and students. </w:t>
+        <w:t>Documenting, commenting my code in a personal and team context:</w:t>
       </w:r>
     </w:p>
     <w:p>
@@ -134,91 +114,7 @@
           <w:sz w:val="24"/>
           <w:szCs w:val="24"/>
         </w:rPr>
-        <w:br/>
-      </w:r>
-      <w:r>
-        <w:rPr>
-          <w:rFonts w:asciiTheme="majorHAnsi" w:hAnsiTheme="majorHAnsi" w:cstheme="majorHAnsi"/>
-          <w:b/>
-          <w:bCs/>
-          <w:sz w:val="24"/>
-          <w:szCs w:val="24"/>
-        </w:rPr>
-        <w:t>What did we learn?</w:t>
-      </w:r>
-      <w:r>
-        <w:rPr>
-          <w:rFonts w:asciiTheme="majorHAnsi" w:hAnsiTheme="majorHAnsi" w:cstheme="majorHAnsi"/>
-          <w:sz w:val="24"/>
-          <w:szCs w:val="24"/>
-        </w:rPr>
-        <w:t xml:space="preserve"> We learned that the first version that we had wasn’t </w:t>
-      </w:r>
-      <w:r>
-        <w:rPr>
-          <w:rFonts w:asciiTheme="majorHAnsi" w:hAnsiTheme="majorHAnsi" w:cstheme="majorHAnsi"/>
-          <w:sz w:val="24"/>
-          <w:szCs w:val="24"/>
-        </w:rPr>
-        <w:t>engaging</w:t>
-      </w:r>
-      <w:r>
-        <w:rPr>
-          <w:rFonts w:asciiTheme="majorHAnsi" w:hAnsiTheme="majorHAnsi" w:cstheme="majorHAnsi"/>
-          <w:sz w:val="24"/>
-          <w:szCs w:val="24"/>
-        </w:rPr>
-        <w:t xml:space="preserve"> at all.</w:t>
-      </w:r>
-      <w:r>
-        <w:rPr>
-          <w:rFonts w:asciiTheme="majorHAnsi" w:hAnsiTheme="majorHAnsi" w:cstheme="majorHAnsi"/>
-          <w:sz w:val="24"/>
-          <w:szCs w:val="24"/>
-        </w:rPr>
-        <w:t xml:space="preserve"> We want our brand to give out a fun and eye-catching vibe but the first version didn’t match that. After changing our colour pallet, the colour combo’s got more fun and eye-catching. We experimented with text effects and Dirk told us that it looked attracting so we made sure to implement that text effect on each title. The mock-up’s that we had weren’t as fun as our brand tries to be so I made more fun mock-up’s such as a cap, a cup and a billboard poster, using unique colours</w:t>
-      </w:r>
-      <w:r>
-        <w:rPr>
-          <w:rFonts w:asciiTheme="majorHAnsi" w:hAnsiTheme="majorHAnsi" w:cstheme="majorHAnsi"/>
-          <w:sz w:val="24"/>
-          <w:szCs w:val="24"/>
-        </w:rPr>
-        <w:t>.</w:t>
-      </w:r>
-      <w:r>
-        <w:rPr>
-          <w:rFonts w:asciiTheme="majorHAnsi" w:hAnsiTheme="majorHAnsi" w:cstheme="majorHAnsi"/>
-          <w:sz w:val="24"/>
-          <w:szCs w:val="24"/>
-        </w:rPr>
-        <w:br/>
-      </w:r>
-      <w:r>
-        <w:rPr>
-          <w:rFonts w:asciiTheme="majorHAnsi" w:hAnsiTheme="majorHAnsi" w:cstheme="majorHAnsi"/>
-          <w:sz w:val="24"/>
-          <w:szCs w:val="24"/>
-        </w:rPr>
-        <w:br/>
-      </w:r>
-      <w:r>
-        <w:rPr>
-          <w:rFonts w:asciiTheme="majorHAnsi" w:hAnsiTheme="majorHAnsi" w:cstheme="majorHAnsi"/>
-          <w:b/>
-          <w:bCs/>
-          <w:sz w:val="24"/>
-          <w:szCs w:val="24"/>
-        </w:rPr>
-        <w:t>Reflection</w:t>
-      </w:r>
-      <w:r>
-        <w:rPr>
-          <w:rFonts w:asciiTheme="majorHAnsi" w:hAnsiTheme="majorHAnsi" w:cstheme="majorHAnsi"/>
-          <w:sz w:val="24"/>
-          <w:szCs w:val="24"/>
-        </w:rPr>
-        <w:t>: After validating and improving our media product we created a better brand guide which resulted in a more engaging product and a better heads up for our brand story, identity and it will help us when we pitch ourselves to a client.</w:t>
+        <w:t xml:space="preserve">After multiple semesters I know how frustrating it can be when you are working on a team project and you have people in your team that put ZERO comments when they push their work. So at the start of the semester I made sure to comment my code and push often as documentation. </w:t>
       </w:r>
     </w:p>
     <w:p>
@@ -227,7 +123,6 @@
           <w:rFonts w:asciiTheme="majorHAnsi" w:hAnsiTheme="majorHAnsi" w:cstheme="majorHAnsi"/>
           <w:sz w:val="24"/>
           <w:szCs w:val="24"/>
-          <w:u w:val="single"/>
         </w:rPr>
       </w:pPr>
       <w:r>
@@ -235,91 +130,86 @@
           <w:rFonts w:asciiTheme="majorHAnsi" w:hAnsiTheme="majorHAnsi" w:cstheme="majorHAnsi"/>
           <w:sz w:val="24"/>
           <w:szCs w:val="24"/>
-          <w:u w:val="single"/>
+        </w:rPr>
+        <w:t>I also tried making a readme, I have never made one before and I should’ve asked more feedback on that.</w:t>
+      </w:r>
+      <w:r>
+        <w:rPr>
+          <w:rFonts w:asciiTheme="majorHAnsi" w:hAnsiTheme="majorHAnsi" w:cstheme="majorHAnsi"/>
+          <w:sz w:val="24"/>
+          <w:szCs w:val="24"/>
         </w:rPr>
         <w:br/>
       </w:r>
       <w:r>
         <w:rPr>
           <w:rFonts w:asciiTheme="majorHAnsi" w:hAnsiTheme="majorHAnsi" w:cstheme="majorHAnsi"/>
-          <w:noProof/>
-          <w:sz w:val="24"/>
-          <w:szCs w:val="24"/>
-          <w:u w:val="single"/>
-        </w:rPr>
-        <w:drawing>
-          <wp:inline distT="0" distB="0" distL="0" distR="0" wp14:anchorId="1F2037EB" wp14:editId="37C6B46B">
-            <wp:extent cx="5760720" cy="2857500"/>
-            <wp:effectExtent l="0" t="0" r="0" b="0"/>
-            <wp:docPr id="1167261442" name="Picture 1"/>
-            <wp:cNvGraphicFramePr>
-              <a:graphicFrameLocks xmlns:a="http://schemas.openxmlformats.org/drawingml/2006/main" noChangeAspect="1"/>
-            </wp:cNvGraphicFramePr>
-            <a:graphic xmlns:a="http://schemas.openxmlformats.org/drawingml/2006/main">
-              <a:graphicData uri="http://schemas.openxmlformats.org/drawingml/2006/picture">
-                <pic:pic xmlns:pic="http://schemas.openxmlformats.org/drawingml/2006/picture">
-                  <pic:nvPicPr>
-                    <pic:cNvPr id="0" name="Picture 1"/>
-                    <pic:cNvPicPr>
-                      <a:picLocks noChangeAspect="1" noChangeArrowheads="1"/>
-                    </pic:cNvPicPr>
-                  </pic:nvPicPr>
-                  <pic:blipFill>
-                    <a:blip r:embed="rId4">
-                      <a:extLst>
-                        <a:ext uri="{28A0092B-C50C-407E-A947-70E740481C1C}">
-                          <a14:useLocalDpi xmlns:a14="http://schemas.microsoft.com/office/drawing/2010/main" val="0"/>
-                        </a:ext>
-                      </a:extLst>
-                    </a:blip>
-                    <a:srcRect/>
-                    <a:stretch>
-                      <a:fillRect/>
-                    </a:stretch>
-                  </pic:blipFill>
-                  <pic:spPr bwMode="auto">
-                    <a:xfrm>
-                      <a:off x="0" y="0"/>
-                      <a:ext cx="5760720" cy="2857500"/>
-                    </a:xfrm>
-                    <a:prstGeom prst="rect">
-                      <a:avLst/>
-                    </a:prstGeom>
-                    <a:noFill/>
-                    <a:ln>
-                      <a:noFill/>
-                    </a:ln>
-                  </pic:spPr>
-                </pic:pic>
-              </a:graphicData>
-            </a:graphic>
-          </wp:inline>
-        </w:drawing>
+          <w:sz w:val="24"/>
+          <w:szCs w:val="24"/>
+        </w:rPr>
+        <w:br/>
+      </w:r>
+      <w:r>
+        <w:rPr>
+          <w:rFonts w:asciiTheme="majorHAnsi" w:hAnsiTheme="majorHAnsi" w:cstheme="majorHAnsi"/>
+          <w:b/>
+          <w:bCs/>
+          <w:sz w:val="24"/>
+          <w:szCs w:val="24"/>
+        </w:rPr>
+        <w:t>Reflection</w:t>
+      </w:r>
+      <w:r>
+        <w:rPr>
+          <w:rFonts w:asciiTheme="majorHAnsi" w:hAnsiTheme="majorHAnsi" w:cstheme="majorHAnsi"/>
+          <w:sz w:val="24"/>
+          <w:szCs w:val="24"/>
+        </w:rPr>
+        <w:t xml:space="preserve">: </w:t>
+      </w:r>
+      <w:r>
+        <w:rPr>
+          <w:rFonts w:asciiTheme="majorHAnsi" w:hAnsiTheme="majorHAnsi" w:cstheme="majorHAnsi"/>
+          <w:sz w:val="24"/>
+          <w:szCs w:val="24"/>
+        </w:rPr>
+        <w:t>Looking back I realised that I could’ve made more clear comments and I will make sure to keep on doing that so that when we get to developing in a team context, it won’t create any problems. In a personal context it is nice and I can understand what was done in each push.</w:t>
       </w:r>
     </w:p>
     <w:p>
-      <w:r>
-        <w:rPr>
-          <w:rFonts w:asciiTheme="majorHAnsi" w:hAnsiTheme="majorHAnsi" w:cstheme="majorHAnsi"/>
-          <w:b/>
-          <w:bCs/>
-          <w:sz w:val="24"/>
-          <w:szCs w:val="24"/>
+      <w:pPr>
+        <w:rPr>
+          <w:rFonts w:asciiTheme="majorHAnsi" w:hAnsiTheme="majorHAnsi" w:cstheme="majorHAnsi"/>
+          <w:sz w:val="24"/>
+          <w:szCs w:val="24"/>
+        </w:rPr>
+      </w:pPr>
+      <w:r>
+        <w:rPr>
+          <w:rFonts w:asciiTheme="majorHAnsi" w:hAnsiTheme="majorHAnsi" w:cstheme="majorHAnsi"/>
+          <w:sz w:val="24"/>
+          <w:szCs w:val="24"/>
+        </w:rPr>
+        <w:t>Here is the link to my GitHub to see my comments and push comments.</w:t>
+      </w:r>
+    </w:p>
+    <w:p>
+      <w:pPr>
+        <w:rPr>
+          <w:rFonts w:asciiTheme="majorHAnsi" w:hAnsiTheme="majorHAnsi" w:cstheme="majorHAnsi"/>
+          <w:sz w:val="24"/>
+          <w:szCs w:val="24"/>
+          <w:u w:val="single"/>
+        </w:rPr>
+      </w:pPr>
+      <w:r>
+        <w:rPr>
+          <w:rFonts w:asciiTheme="majorHAnsi" w:hAnsiTheme="majorHAnsi" w:cstheme="majorHAnsi"/>
+          <w:sz w:val="24"/>
+          <w:szCs w:val="24"/>
+          <w:u w:val="single"/>
         </w:rPr>
         <w:br/>
-      </w:r>
-      <w:r>
-        <w:rPr>
-          <w:rFonts w:asciiTheme="majorHAnsi" w:hAnsiTheme="majorHAnsi" w:cstheme="majorHAnsi"/>
-          <w:b/>
-          <w:bCs/>
-          <w:sz w:val="24"/>
-          <w:szCs w:val="24"/>
-        </w:rPr>
-        <w:t>What should’ve been better?</w:t>
-      </w:r>
-      <w:r>
-        <w:t xml:space="preserve"> I should have asked more feedback and checkpoints in the future. If I did that we would’ve spend less time on mock-ups that weren’t engaging enough and we would’ve finished the brand guide earlier.</w:t>
       </w:r>
       <w:r>
         <w:br/>
@@ -954,7 +844,6 @@
   <w:style w:type="character" w:default="1" w:styleId="DefaultParagraphFont">
     <w:name w:val="Default Paragraph Font"/>
     <w:uiPriority w:val="1"/>
-    <w:semiHidden/>
     <w:unhideWhenUsed/>
   </w:style>
   <w:style w:type="table" w:default="1" w:styleId="TableNormal">

</xml_diff>

<commit_message>
added a read me
</commit_message>
<xml_diff>
--- a/docs/brandguidelines-lo1.docx
+++ b/docs/brandguidelines-lo1.docx
@@ -190,7 +190,113 @@
           <w:sz w:val="24"/>
           <w:szCs w:val="24"/>
         </w:rPr>
-        <w:t>Here is the link to my GitHub to see my comments and push comments.</w:t>
+        <w:t>I also should’ve added more comments as I was coding to prevent any unknowns.</w:t>
+      </w:r>
+    </w:p>
+    <w:p>
+      <w:pPr>
+        <w:rPr>
+          <w:rFonts w:asciiTheme="majorHAnsi" w:hAnsiTheme="majorHAnsi" w:cstheme="majorHAnsi"/>
+          <w:sz w:val="24"/>
+          <w:szCs w:val="24"/>
+        </w:rPr>
+      </w:pPr>
+      <w:r>
+        <w:rPr>
+          <w:rFonts w:asciiTheme="majorHAnsi" w:hAnsiTheme="majorHAnsi" w:cstheme="majorHAnsi"/>
+          <w:noProof/>
+          <w:sz w:val="24"/>
+          <w:szCs w:val="24"/>
+        </w:rPr>
+        <w:drawing>
+          <wp:anchor distT="0" distB="0" distL="114300" distR="114300" simplePos="0" relativeHeight="251658240" behindDoc="0" locked="0" layoutInCell="1" allowOverlap="1" wp14:anchorId="6D4406E3" wp14:editId="325F2EA9">
+            <wp:simplePos x="0" y="0"/>
+            <wp:positionH relativeFrom="column">
+              <wp:posOffset>-124460</wp:posOffset>
+            </wp:positionH>
+            <wp:positionV relativeFrom="paragraph">
+              <wp:posOffset>296545</wp:posOffset>
+            </wp:positionV>
+            <wp:extent cx="6021705" cy="2491740"/>
+            <wp:effectExtent l="0" t="0" r="0" b="3810"/>
+            <wp:wrapSquare wrapText="bothSides"/>
+            <wp:docPr id="998255286" name="Picture 1"/>
+            <wp:cNvGraphicFramePr>
+              <a:graphicFrameLocks xmlns:a="http://schemas.openxmlformats.org/drawingml/2006/main" noChangeAspect="1"/>
+            </wp:cNvGraphicFramePr>
+            <a:graphic xmlns:a="http://schemas.openxmlformats.org/drawingml/2006/main">
+              <a:graphicData uri="http://schemas.openxmlformats.org/drawingml/2006/picture">
+                <pic:pic xmlns:pic="http://schemas.openxmlformats.org/drawingml/2006/picture">
+                  <pic:nvPicPr>
+                    <pic:cNvPr id="0" name="Picture 1"/>
+                    <pic:cNvPicPr>
+                      <a:picLocks noChangeAspect="1" noChangeArrowheads="1"/>
+                    </pic:cNvPicPr>
+                  </pic:nvPicPr>
+                  <pic:blipFill>
+                    <a:blip r:embed="rId4" cstate="print">
+                      <a:extLst>
+                        <a:ext uri="{28A0092B-C50C-407E-A947-70E740481C1C}">
+                          <a14:useLocalDpi xmlns:a14="http://schemas.microsoft.com/office/drawing/2010/main" val="0"/>
+                        </a:ext>
+                      </a:extLst>
+                    </a:blip>
+                    <a:srcRect/>
+                    <a:stretch>
+                      <a:fillRect/>
+                    </a:stretch>
+                  </pic:blipFill>
+                  <pic:spPr bwMode="auto">
+                    <a:xfrm>
+                      <a:off x="0" y="0"/>
+                      <a:ext cx="6021705" cy="2491740"/>
+                    </a:xfrm>
+                    <a:prstGeom prst="rect">
+                      <a:avLst/>
+                    </a:prstGeom>
+                    <a:noFill/>
+                    <a:ln>
+                      <a:noFill/>
+                    </a:ln>
+                  </pic:spPr>
+                </pic:pic>
+              </a:graphicData>
+            </a:graphic>
+            <wp14:sizeRelH relativeFrom="margin">
+              <wp14:pctWidth>0</wp14:pctWidth>
+            </wp14:sizeRelH>
+            <wp14:sizeRelV relativeFrom="margin">
+              <wp14:pctHeight>0</wp14:pctHeight>
+            </wp14:sizeRelV>
+          </wp:anchor>
+        </w:drawing>
+      </w:r>
+      <w:r>
+        <w:rPr>
+          <w:rFonts w:asciiTheme="majorHAnsi" w:hAnsiTheme="majorHAnsi" w:cstheme="majorHAnsi"/>
+          <w:sz w:val="24"/>
+          <w:szCs w:val="24"/>
+        </w:rPr>
+        <w:t xml:space="preserve">Here is the link to my </w:t>
+      </w:r>
+      <w:hyperlink r:id="rId5" w:history="1">
+        <w:r>
+          <w:rPr>
+            <w:rStyle w:val="Hyperlink"/>
+            <w:rFonts w:asciiTheme="majorHAnsi" w:hAnsiTheme="majorHAnsi" w:cstheme="majorHAnsi"/>
+            <w:sz w:val="24"/>
+            <w:szCs w:val="24"/>
+          </w:rPr>
+          <w:t>GitHub</w:t>
+        </w:r>
+      </w:hyperlink>
+      <w:r>
+        <w:rPr>
+          <w:rFonts w:asciiTheme="majorHAnsi" w:hAnsiTheme="majorHAnsi" w:cstheme="majorHAnsi"/>
+          <w:sz w:val="24"/>
+          <w:szCs w:val="24"/>
+        </w:rPr>
+        <w:t xml:space="preserve"> to see my comments and push comments.</w:t>
       </w:r>
     </w:p>
     <w:p>

</xml_diff>